<commit_message>
Actualización del mes de marzo
</commit_message>
<xml_diff>
--- a/Trabajos escritos/2do lapso/Biología/1_Las mutaciones y genética humana.docx
+++ b/Trabajos escritos/2do lapso/Biología/1_Las mutaciones y genética humana.docx
@@ -367,6 +367,25 @@
       </w:r>
       <w:r>
         <w:t xml:space="preserve"> </w:t>
+      </w:r>
+      <w:r>
+        <w:t xml:space="preserve">Como todos ya sabemos, los cromosomas contienen la información genética. Este caso, por supuesto, aplica a los humanos. Por las anomalías cromosómicas, se puede causar todo tipo de malformaciones en el código genético de un individuo, o incluso la muerte, en algunas ocasiones. Al involucrar los genes, es imposible que se desarrolle uno de estos padecimientos a lo largo de la vida de la persona, por eso se conocen también como anomalías congénitas, es decir, que se nace con ellas. Con esto, nos queda claro que las anomalías cromosómicas se generan durante la creación de los cromosomas, pues estos, por lo menos hasta el día de hoy, no pueden ser editados o modificados luego de existir (aunque existen algunos tratamientos para prevenir específicos </w:t>
+      </w:r>
+      <w:r>
+        <w:lastRenderedPageBreak/>
+        <w:t>padecimientos congénitos durante las primeras etapas del embarazo)</w:t>
+      </w:r>
+      <w:r>
+        <w:t>; es decir, durante el origen de los llamados gametos (gametogénesis) puede producirse por primera vez una anomalía cromosómica, pues es durante este proceso que toma lugar la creación los primeros juegos de cromosomas, a partir de los gametos de los padres</w:t>
+      </w:r>
+      <w:r>
+        <w:t>, y después de la fusión de los núcleos de los mismos</w:t>
+      </w:r>
+      <w:r>
+        <w:t>.</w:t>
+      </w:r>
+      <w:r>
+        <w:t xml:space="preserve"> Sin embargo, no se sabe a ciencia cierta qué ocasiona los errores durante la creación de los cromosomas; pero, existen factores que aumentan la probabilidad de que el bebé nazca con una anomalía cromosómica, entre ellos: contagio de la madre con enfermedades como la rubeola o la varicela; intoxicación del bebé, ya sea con alcohol, drogas ilícitas o, incluso, algunos medicamentos; tener la madre una edad avanzada, pues esto aumenta el riesgo del bebé a padecer Síndrome de Down; o, lo más común, que se herede de los genes de alguno de los padres. Y entonces, ¿por qué digo que “no se sabe a ciencia cierta”? Pues, porque muchos de los casos de bebés nacidos con una anomalía cromosómica, se dan sin estar presentes ninguno de los casos anteriormente mencionados, por lo que se puede presentar en cualquier embarazo, sin importar las condiciones del mismo. Los anteriores factores solo aumentan la probabilidad de que llegase a ocurrir.</w:t>
       </w:r>
       <w:bookmarkStart w:id="0" w:name="_GoBack"/>
       <w:bookmarkEnd w:id="0"/>

</xml_diff>